<commit_message>
changes done in b1
</commit_message>
<xml_diff>
--- a/can2.docx
+++ b/can2.docx
@@ -371,9 +371,13 @@
       </w:r>
     </w:p>
     <w:p>
+      <w:r>
+        <w:t>https://github.com/busakristan/cano.git</w:t>
+      </w:r>
       <w:bookmarkStart w:id="0" w:name="_GoBack"/>
       <w:bookmarkEnd w:id="0"/>
     </w:p>
+    <w:p/>
     <w:sectPr>
       <w:pgSz w:w="11906" w:h="16838"/>
       <w:pgMar w:top="1440" w:right="1440" w:bottom="1440" w:left="1440" w:header="708" w:footer="708" w:gutter="0"/>

</xml_diff>